<commit_message>
stable: fix output of date
</commit_message>
<xml_diff>
--- a/Сайдяков_ИСП4322_КП_ПМ01.docx
+++ b/Сайдяков_ИСП4322_КП_ПМ01.docx
@@ -1970,8 +1970,6 @@
         </w:rPr>
         <w:t>.</w:t>
       </w:r>
-      <w:bookmarkStart w:id="5" w:name="_GoBack"/>
-      <w:bookmarkEnd w:id="5"/>
     </w:p>
     <w:p>
       <w:pPr>
@@ -2571,7 +2569,7 @@
           <w:lang w:eastAsia="ru-RU"/>
         </w:rPr>
       </w:pPr>
-      <w:bookmarkStart w:id="6" w:name="_Toc213547254"/>
+      <w:bookmarkStart w:id="5" w:name="_Toc213547254"/>
       <w:r>
         <w:rPr>
           <w:rFonts w:eastAsiaTheme="majorEastAsia" w:cs="Times New Roman"/>
@@ -2585,7 +2583,7 @@
         <w:lastRenderedPageBreak/>
         <w:t>2 Практическая часть</w:t>
       </w:r>
-      <w:bookmarkEnd w:id="6"/>
+      <w:bookmarkEnd w:id="5"/>
     </w:p>
     <w:p>
       <w:pPr>
@@ -2616,7 +2614,7 @@
           <w:lang w:eastAsia="ru-RU"/>
         </w:rPr>
       </w:pPr>
-      <w:bookmarkStart w:id="7" w:name="_Toc213547255"/>
+      <w:bookmarkStart w:id="6" w:name="_Toc213547255"/>
       <w:r>
         <w:rPr>
           <w:rFonts w:eastAsia="Times New Roman" w:cs="Times New Roman"/>
@@ -2680,7 +2678,7 @@
         </w:rPr>
         <w:t>рограммного продукта</w:t>
       </w:r>
-      <w:bookmarkEnd w:id="7"/>
+      <w:bookmarkEnd w:id="6"/>
     </w:p>
     <w:p>
       <w:pPr>
@@ -3293,7 +3291,7 @@
           <w:lang w:eastAsia="ru-RU"/>
         </w:rPr>
       </w:pPr>
-      <w:bookmarkStart w:id="8" w:name="_Toc213547256"/>
+      <w:bookmarkStart w:id="7" w:name="_Toc213547256"/>
       <w:r>
         <w:rPr>
           <w:rFonts w:eastAsia="Times New Roman" w:cs="Times New Roman"/>
@@ -3316,7 +3314,7 @@
         </w:rPr>
         <w:t>программного продукта</w:t>
       </w:r>
-      <w:bookmarkEnd w:id="8"/>
+      <w:bookmarkEnd w:id="7"/>
     </w:p>
     <w:p>
       <w:pPr>
@@ -3362,14 +3360,14 @@
       </w:pPr>
       <w:r>
         <w:rPr>
-          <w:noProof/>
+          <w:lang w:val="en-US"/>
         </w:rPr>
         <w:lastRenderedPageBreak/>
         <w:drawing>
-          <wp:inline distT="0" distB="0" distL="0" distR="0" wp14:anchorId="27C1D511" wp14:editId="5217B003">
-            <wp:extent cx="3927763" cy="3086789"/>
+          <wp:inline distT="0" distB="0" distL="0" distR="0" wp14:anchorId="5FE9E81D" wp14:editId="155914F4">
+            <wp:extent cx="4000500" cy="3076500"/>
             <wp:effectExtent l="0" t="0" r="0" b="0"/>
-            <wp:docPr id="22" name="Рисунок 22"/>
+            <wp:docPr id="55" name="Рисунок 55"/>
             <wp:cNvGraphicFramePr>
               <a:graphicFrameLocks xmlns:a="http://schemas.openxmlformats.org/drawingml/2006/main" noChangeAspect="1"/>
             </wp:cNvGraphicFramePr>
@@ -3389,7 +3387,7 @@
                   <pic:spPr>
                     <a:xfrm>
                       <a:off x="0" y="0"/>
-                      <a:ext cx="3942967" cy="3098738"/>
+                      <a:ext cx="4021984" cy="3093022"/>
                     </a:xfrm>
                     <a:prstGeom prst="rect">
                       <a:avLst/>
@@ -6282,6 +6280,7 @@
         <w:rPr>
           <w:sz w:val="24"/>
           <w:szCs w:val="24"/>
+          <w:lang w:val="en-US"/>
         </w:rPr>
       </w:pPr>
       <w:r>
@@ -6296,6 +6295,7 @@
         <w:rPr>
           <w:sz w:val="24"/>
           <w:szCs w:val="24"/>
+          <w:lang w:val="en-US"/>
         </w:rPr>
         <w:t>&lt;/ListView&gt;</w:t>
       </w:r>
@@ -6307,23 +6307,25 @@
         <w:rPr>
           <w:sz w:val="24"/>
           <w:szCs w:val="24"/>
-        </w:rPr>
-      </w:pPr>
-    </w:p>
-    <w:p>
-      <w:pPr>
-        <w:widowControl w:val="0"/>
-        <w:ind w:firstLine="709"/>
-        <w:rPr>
-          <w:sz w:val="24"/>
-          <w:szCs w:val="24"/>
-          <w:lang w:val="en-US"/>
-        </w:rPr>
-      </w:pPr>
-      <w:r>
-        <w:rPr>
-          <w:sz w:val="24"/>
-          <w:szCs w:val="24"/>
+          <w:lang w:val="en-US"/>
+        </w:rPr>
+      </w:pPr>
+    </w:p>
+    <w:p>
+      <w:pPr>
+        <w:widowControl w:val="0"/>
+        <w:ind w:firstLine="709"/>
+        <w:rPr>
+          <w:sz w:val="24"/>
+          <w:szCs w:val="24"/>
+          <w:lang w:val="en-US"/>
+        </w:rPr>
+      </w:pPr>
+      <w:r>
+        <w:rPr>
+          <w:sz w:val="24"/>
+          <w:szCs w:val="24"/>
+          <w:lang w:val="en-US"/>
         </w:rPr>
         <w:t xml:space="preserve">        </w:t>
       </w:r>
@@ -8440,6 +8442,7 @@
         <w:ind w:firstLine="709"/>
         <w:rPr>
           <w:sz w:val="24"/>
+          <w:lang w:val="en-US"/>
         </w:rPr>
       </w:pPr>
       <w:r>
@@ -8452,6 +8455,7 @@
       <w:r>
         <w:rPr>
           <w:sz w:val="24"/>
+          <w:lang w:val="en-US"/>
         </w:rPr>
         <w:t>}</w:t>
       </w:r>
@@ -8468,6 +8472,7 @@
       <w:r>
         <w:rPr>
           <w:sz w:val="24"/>
+          <w:lang w:val="en-US"/>
         </w:rPr>
         <w:t xml:space="preserve">        </w:t>
       </w:r>
@@ -8680,17 +8685,18 @@
         <w:jc w:val="center"/>
         <w:rPr>
           <w:sz w:val="24"/>
-        </w:rPr>
-      </w:pPr>
-      <w:r>
-        <w:rPr>
-          <w:noProof/>
+          <w:lang w:val="en-US"/>
+        </w:rPr>
+      </w:pPr>
+      <w:r>
+        <w:rPr>
+          <w:sz w:val="24"/>
         </w:rPr>
         <w:drawing>
-          <wp:inline distT="0" distB="0" distL="0" distR="0" wp14:anchorId="073B40DE" wp14:editId="0734476A">
-            <wp:extent cx="4592781" cy="3609421"/>
+          <wp:inline distT="0" distB="0" distL="0" distR="0" wp14:anchorId="5D0846FE" wp14:editId="38AB5EC0">
+            <wp:extent cx="4648200" cy="3567279"/>
             <wp:effectExtent l="0" t="0" r="0" b="0"/>
-            <wp:docPr id="2" name="Рисунок 2"/>
+            <wp:docPr id="56" name="Рисунок 56"/>
             <wp:cNvGraphicFramePr>
               <a:graphicFrameLocks xmlns:a="http://schemas.openxmlformats.org/drawingml/2006/main" noChangeAspect="1"/>
             </wp:cNvGraphicFramePr>
@@ -8710,7 +8716,7 @@
                   <pic:spPr>
                     <a:xfrm>
                       <a:off x="0" y="0"/>
-                      <a:ext cx="4646420" cy="3651576"/>
+                      <a:ext cx="4660721" cy="3576888"/>
                     </a:xfrm>
                     <a:prstGeom prst="rect">
                       <a:avLst/>
@@ -8788,9 +8794,9 @@
         </w:rPr>
         <w:drawing>
           <wp:inline distT="0" distB="0" distL="0" distR="0">
-            <wp:extent cx="6045200" cy="3192145"/>
-            <wp:effectExtent l="0" t="0" r="0" b="8255"/>
-            <wp:docPr id="52" name="Рисунок 52"/>
+            <wp:extent cx="6038850" cy="3124200"/>
+            <wp:effectExtent l="0" t="0" r="0" b="0"/>
+            <wp:docPr id="65" name="Рисунок 65"/>
             <wp:cNvGraphicFramePr>
               <a:graphicFrameLocks xmlns:a="http://schemas.openxmlformats.org/drawingml/2006/main" noChangeAspect="1"/>
             </wp:cNvGraphicFramePr>
@@ -8804,7 +8810,7 @@
                     </pic:cNvPicPr>
                   </pic:nvPicPr>
                   <pic:blipFill>
-                    <a:blip r:embed="rId13">
+                    <a:blip r:embed="rId13" cstate="print">
                       <a:extLst>
                         <a:ext uri="{28A0092B-C50C-407E-A947-70E740481C1C}">
                           <a14:useLocalDpi xmlns:a14="http://schemas.microsoft.com/office/drawing/2010/main" val="0"/>
@@ -8819,7 +8825,7 @@
                   <pic:spPr bwMode="auto">
                     <a:xfrm>
                       <a:off x="0" y="0"/>
-                      <a:ext cx="6045200" cy="3192145"/>
+                      <a:ext cx="6038850" cy="3124200"/>
                     </a:xfrm>
                     <a:prstGeom prst="rect">
                       <a:avLst/>
@@ -8870,10 +8876,7 @@
         <w:t xml:space="preserve"> </w:t>
       </w:r>
       <w:r>
-        <w:t>фильтр по статусу подключения абонентов</w:t>
-      </w:r>
-      <w:r>
-        <w:t>, представленн</w:t>
+        <w:t>фильтр по статусу подключения абонентов, представленн</w:t>
       </w:r>
       <w:r>
         <w:t>ый</w:t>
@@ -8905,12 +8908,13 @@
       <w:r>
         <w:rPr>
           <w:noProof/>
+          <w:sz w:val="24"/>
         </w:rPr>
         <w:drawing>
           <wp:inline distT="0" distB="0" distL="0" distR="0">
-            <wp:extent cx="6045200" cy="3115945"/>
-            <wp:effectExtent l="0" t="0" r="0" b="8255"/>
-            <wp:docPr id="54" name="Рисунок 54"/>
+            <wp:extent cx="6038850" cy="3124200"/>
+            <wp:effectExtent l="0" t="0" r="0" b="0"/>
+            <wp:docPr id="69" name="Рисунок 69"/>
             <wp:cNvGraphicFramePr>
               <a:graphicFrameLocks xmlns:a="http://schemas.openxmlformats.org/drawingml/2006/main" noChangeAspect="1"/>
             </wp:cNvGraphicFramePr>
@@ -8918,13 +8922,13 @@
               <a:graphicData uri="http://schemas.openxmlformats.org/drawingml/2006/picture">
                 <pic:pic xmlns:pic="http://schemas.openxmlformats.org/drawingml/2006/picture">
                   <pic:nvPicPr>
-                    <pic:cNvPr id="0" name="Picture 3"/>
+                    <pic:cNvPr id="0" name="Picture 2"/>
                     <pic:cNvPicPr>
                       <a:picLocks noChangeAspect="1" noChangeArrowheads="1"/>
                     </pic:cNvPicPr>
                   </pic:nvPicPr>
                   <pic:blipFill>
-                    <a:blip r:embed="rId14">
+                    <a:blip r:embed="rId14" cstate="print">
                       <a:extLst>
                         <a:ext uri="{28A0092B-C50C-407E-A947-70E740481C1C}">
                           <a14:useLocalDpi xmlns:a14="http://schemas.microsoft.com/office/drawing/2010/main" val="0"/>
@@ -8939,7 +8943,7 @@
                   <pic:spPr bwMode="auto">
                     <a:xfrm>
                       <a:off x="0" y="0"/>
-                      <a:ext cx="6045200" cy="3115945"/>
+                      <a:ext cx="6038850" cy="3124200"/>
                     </a:xfrm>
                     <a:prstGeom prst="rect">
                       <a:avLst/>
@@ -8973,13 +8977,7 @@
         <w:rPr>
           <w:sz w:val="24"/>
         </w:rPr>
-        <w:t xml:space="preserve">Рисунок </w:t>
-      </w:r>
-      <w:r>
-        <w:rPr>
-          <w:sz w:val="24"/>
-        </w:rPr>
-        <w:t>6</w:t>
+        <w:t>Рисунок 6</w:t>
       </w:r>
       <w:r>
         <w:rPr>
@@ -9029,15 +9027,15 @@
       </w:pPr>
       <w:r>
         <w:rPr>
-          <w:rFonts w:cs="Times New Roman"/>
           <w:noProof/>
+          <w:sz w:val="24"/>
         </w:rPr>
         <w:lastRenderedPageBreak/>
         <w:drawing>
           <wp:inline distT="0" distB="0" distL="0" distR="0">
-            <wp:extent cx="6045200" cy="3157855"/>
-            <wp:effectExtent l="0" t="0" r="0" b="4445"/>
-            <wp:docPr id="60" name="Рисунок 60"/>
+            <wp:extent cx="6038850" cy="3124200"/>
+            <wp:effectExtent l="0" t="0" r="0" b="0"/>
+            <wp:docPr id="70" name="Рисунок 70"/>
             <wp:cNvGraphicFramePr>
               <a:graphicFrameLocks xmlns:a="http://schemas.openxmlformats.org/drawingml/2006/main" noChangeAspect="1"/>
             </wp:cNvGraphicFramePr>
@@ -9045,13 +9043,13 @@
               <a:graphicData uri="http://schemas.openxmlformats.org/drawingml/2006/picture">
                 <pic:pic xmlns:pic="http://schemas.openxmlformats.org/drawingml/2006/picture">
                   <pic:nvPicPr>
-                    <pic:cNvPr id="0" name="Picture 4"/>
+                    <pic:cNvPr id="0" name="Picture 3"/>
                     <pic:cNvPicPr>
                       <a:picLocks noChangeAspect="1" noChangeArrowheads="1"/>
                     </pic:cNvPicPr>
                   </pic:nvPicPr>
                   <pic:blipFill>
-                    <a:blip r:embed="rId15">
+                    <a:blip r:embed="rId15" cstate="print">
                       <a:extLst>
                         <a:ext uri="{28A0092B-C50C-407E-A947-70E740481C1C}">
                           <a14:useLocalDpi xmlns:a14="http://schemas.microsoft.com/office/drawing/2010/main" val="0"/>
@@ -9066,7 +9064,7 @@
                   <pic:spPr bwMode="auto">
                     <a:xfrm>
                       <a:off x="0" y="0"/>
-                      <a:ext cx="6045200" cy="3157855"/>
+                      <a:ext cx="6038850" cy="3124200"/>
                     </a:xfrm>
                     <a:prstGeom prst="rect">
                       <a:avLst/>
@@ -9082,12 +9080,6 @@
           </wp:inline>
         </w:drawing>
       </w:r>
-      <w:r>
-        <w:rPr>
-          <w:sz w:val="24"/>
-        </w:rPr>
-        <w:t xml:space="preserve"> </w:t>
-      </w:r>
     </w:p>
     <w:p>
       <w:pPr>
@@ -9097,13 +9089,7 @@
         <w:rPr>
           <w:sz w:val="24"/>
         </w:rPr>
-        <w:t xml:space="preserve">Рисунок </w:t>
-      </w:r>
-      <w:r>
-        <w:rPr>
-          <w:sz w:val="24"/>
-        </w:rPr>
-        <w:t>7</w:t>
+        <w:t>Рисунок 7</w:t>
       </w:r>
       <w:r>
         <w:rPr>
@@ -9128,13 +9114,13 @@
       </w:pPr>
       <w:r>
         <w:rPr>
-          <w:rFonts w:cs="Times New Roman"/>
+          <w:sz w:val="24"/>
         </w:rPr>
         <w:drawing>
-          <wp:inline distT="0" distB="0" distL="0" distR="0" wp14:anchorId="4FB3265A" wp14:editId="0CF3F008">
-            <wp:extent cx="4461164" cy="4569973"/>
-            <wp:effectExtent l="0" t="0" r="0" b="2540"/>
-            <wp:docPr id="64" name="Рисунок 64"/>
+          <wp:inline distT="0" distB="0" distL="0" distR="0" wp14:anchorId="0CA3A899" wp14:editId="272FE029">
+            <wp:extent cx="4625741" cy="4762913"/>
+            <wp:effectExtent l="0" t="0" r="3810" b="0"/>
+            <wp:docPr id="71" name="Рисунок 71"/>
             <wp:cNvGraphicFramePr>
               <a:graphicFrameLocks xmlns:a="http://schemas.openxmlformats.org/drawingml/2006/main" noChangeAspect="1"/>
             </wp:cNvGraphicFramePr>
@@ -9154,7 +9140,7 @@
                   <pic:spPr>
                     <a:xfrm>
                       <a:off x="0" y="0"/>
-                      <a:ext cx="4481330" cy="4590631"/>
+                      <a:ext cx="4625741" cy="4762913"/>
                     </a:xfrm>
                     <a:prstGeom prst="rect">
                       <a:avLst/>
@@ -9178,13 +9164,7 @@
         <w:rPr>
           <w:sz w:val="24"/>
         </w:rPr>
-        <w:t>Рисунок</w:t>
-      </w:r>
-      <w:r>
-        <w:rPr>
-          <w:sz w:val="24"/>
-        </w:rPr>
-        <w:t xml:space="preserve"> 8</w:t>
+        <w:t>Рисунок 8</w:t>
       </w:r>
       <w:r>
         <w:rPr>
@@ -9222,13 +9202,8 @@
         <w:rPr>
           <w:szCs w:val="28"/>
         </w:rPr>
-        <w:t xml:space="preserve">В приложении реализована возможность </w:t>
-      </w:r>
-      <w:r>
-        <w:rPr>
-          <w:szCs w:val="28"/>
-        </w:rPr>
-        <w:t>изменения</w:t>
+        <w:lastRenderedPageBreak/>
+        <w:t>В приложении реализована возможность изменения</w:t>
       </w:r>
       <w:r>
         <w:rPr>
@@ -9240,19 +9215,7 @@
         <w:rPr>
           <w:szCs w:val="28"/>
         </w:rPr>
-        <w:t xml:space="preserve"> данных</w:t>
-      </w:r>
-      <w:r>
-        <w:rPr>
-          <w:szCs w:val="28"/>
-        </w:rPr>
-        <w:t xml:space="preserve"> абонентов, как показано в соответствии с рисунком </w:t>
-      </w:r>
-      <w:r>
-        <w:rPr>
-          <w:szCs w:val="28"/>
-        </w:rPr>
-        <w:t>9.</w:t>
+        <w:t xml:space="preserve"> данных абонентов, как показано в соответствии с рисунком 9.</w:t>
       </w:r>
     </w:p>
     <w:p>
@@ -9265,15 +9228,14 @@
       </w:pPr>
       <w:r>
         <w:rPr>
-          <w:rFonts w:cs="Times New Roman"/>
           <w:noProof/>
-        </w:rPr>
-        <w:lastRenderedPageBreak/>
+          <w:sz w:val="24"/>
+        </w:rPr>
         <w:drawing>
           <wp:inline distT="0" distB="0" distL="0" distR="0">
-            <wp:extent cx="5734050" cy="1935468"/>
-            <wp:effectExtent l="0" t="0" r="0" b="8255"/>
-            <wp:docPr id="68" name="Рисунок 68"/>
+            <wp:extent cx="6042660" cy="2042160"/>
+            <wp:effectExtent l="0" t="0" r="0" b="0"/>
+            <wp:docPr id="72" name="Рисунок 72"/>
             <wp:cNvGraphicFramePr>
               <a:graphicFrameLocks xmlns:a="http://schemas.openxmlformats.org/drawingml/2006/main" noChangeAspect="1"/>
             </wp:cNvGraphicFramePr>
@@ -9281,13 +9243,13 @@
               <a:graphicData uri="http://schemas.openxmlformats.org/drawingml/2006/picture">
                 <pic:pic xmlns:pic="http://schemas.openxmlformats.org/drawingml/2006/picture">
                   <pic:nvPicPr>
-                    <pic:cNvPr id="0" name="Picture 5"/>
+                    <pic:cNvPr id="0" name="Picture 4"/>
                     <pic:cNvPicPr>
                       <a:picLocks noChangeAspect="1" noChangeArrowheads="1"/>
                     </pic:cNvPicPr>
                   </pic:nvPicPr>
                   <pic:blipFill>
-                    <a:blip r:embed="rId17">
+                    <a:blip r:embed="rId17" cstate="print">
                       <a:extLst>
                         <a:ext uri="{28A0092B-C50C-407E-A947-70E740481C1C}">
                           <a14:useLocalDpi xmlns:a14="http://schemas.microsoft.com/office/drawing/2010/main" val="0"/>
@@ -9302,7 +9264,7 @@
                   <pic:spPr bwMode="auto">
                     <a:xfrm>
                       <a:off x="0" y="0"/>
-                      <a:ext cx="5743530" cy="1938668"/>
+                      <a:ext cx="6042660" cy="2042160"/>
                     </a:xfrm>
                     <a:prstGeom prst="rect">
                       <a:avLst/>
@@ -9333,21 +9295,7 @@
           <w:sz w:val="24"/>
           <w:szCs w:val="24"/>
         </w:rPr>
-        <w:t xml:space="preserve">Рисунок </w:t>
-      </w:r>
-      <w:r>
-        <w:rPr>
-          <w:sz w:val="24"/>
-          <w:szCs w:val="24"/>
-        </w:rPr>
-        <w:t>9</w:t>
-      </w:r>
-      <w:r>
-        <w:rPr>
-          <w:sz w:val="24"/>
-          <w:szCs w:val="24"/>
-        </w:rPr>
-        <w:t xml:space="preserve"> –</w:t>
+        <w:t>Рисунок 9 –</w:t>
       </w:r>
       <w:r>
         <w:rPr>
@@ -9421,6 +9369,7 @@
       <w:r>
         <w:rPr>
           <w:rFonts w:cs="Times New Roman"/>
+          <w:noProof/>
         </w:rPr>
         <w:drawing>
           <wp:inline distT="0" distB="0" distL="0" distR="0" wp14:anchorId="64BD1D6F" wp14:editId="4892F67D">
@@ -9534,78 +9483,61 @@
           <w:rFonts w:cs="Times New Roman"/>
           <w:szCs w:val="28"/>
         </w:rPr>
-        <w:t>1</w:t>
+        <w:t>11</w:t>
       </w:r>
       <w:r>
         <w:rPr>
           <w:rFonts w:cs="Times New Roman"/>
           <w:szCs w:val="28"/>
         </w:rPr>
-        <w:t>1</w:t>
-      </w:r>
-      <w:r>
+        <w:t>.</w:t>
+      </w:r>
+    </w:p>
+    <w:p>
+      <w:pPr>
+        <w:ind w:firstLine="709"/>
+        <w:jc w:val="both"/>
         <w:rPr>
           <w:rFonts w:cs="Times New Roman"/>
           <w:szCs w:val="28"/>
         </w:rPr>
+      </w:pPr>
+      <w:r>
+        <w:rPr>
+          <w:rFonts w:cs="Times New Roman"/>
+          <w:szCs w:val="28"/>
+        </w:rPr>
+        <w:lastRenderedPageBreak/>
+        <w:t xml:space="preserve">В приложении </w:t>
+      </w:r>
+      <w:r>
+        <w:rPr>
+          <w:rFonts w:cs="Times New Roman"/>
+          <w:szCs w:val="28"/>
+        </w:rPr>
+        <w:t>присутствует ограничение на удаление абонентов из БД, если подключение не заблокировано</w:t>
+      </w:r>
+      <w:r>
+        <w:rPr>
+          <w:rFonts w:cs="Times New Roman"/>
+          <w:szCs w:val="28"/>
+        </w:rPr>
+        <w:t>, как показано в соответствии с рисунком</w:t>
+      </w:r>
+      <w:r>
+        <w:rPr>
+          <w:rFonts w:cs="Times New Roman"/>
+          <w:szCs w:val="28"/>
+        </w:rPr>
+        <w:t> 12</w:t>
+      </w:r>
+      <w:r>
+        <w:rPr>
+          <w:rFonts w:cs="Times New Roman"/>
+          <w:szCs w:val="28"/>
+        </w:rPr>
         <w:t>.</w:t>
       </w:r>
-    </w:p>
-    <w:p>
-      <w:pPr>
-        <w:ind w:firstLine="709"/>
-        <w:jc w:val="both"/>
-        <w:rPr>
-          <w:rFonts w:cs="Times New Roman"/>
-          <w:szCs w:val="28"/>
-        </w:rPr>
-      </w:pPr>
-      <w:r>
-        <w:rPr>
-          <w:rFonts w:cs="Times New Roman"/>
-          <w:szCs w:val="28"/>
-        </w:rPr>
-        <w:t xml:space="preserve">В приложении </w:t>
-      </w:r>
-      <w:r>
-        <w:rPr>
-          <w:rFonts w:cs="Times New Roman"/>
-          <w:szCs w:val="28"/>
-        </w:rPr>
-        <w:t>присутствует ограничение на удаление абонентов из БД, если подключение не заблокировано</w:t>
-      </w:r>
-      <w:r>
-        <w:rPr>
-          <w:rFonts w:cs="Times New Roman"/>
-          <w:szCs w:val="28"/>
-        </w:rPr>
-        <w:t>, как показано в соответствии с рисунком</w:t>
-      </w:r>
-      <w:r>
-        <w:rPr>
-          <w:rFonts w:cs="Times New Roman"/>
-          <w:szCs w:val="28"/>
-        </w:rPr>
-        <w:t> 12</w:t>
-      </w:r>
-      <w:r>
-        <w:rPr>
-          <w:rFonts w:cs="Times New Roman"/>
-          <w:szCs w:val="28"/>
-        </w:rPr>
-        <w:t>.</w:t>
-      </w:r>
-    </w:p>
-    <w:p>
-      <w:pPr>
-        <w:widowControl w:val="0"/>
-        <w:ind w:firstLine="709"/>
-        <w:jc w:val="both"/>
-        <w:rPr>
-          <w:rFonts w:cs="Times New Roman"/>
-          <w:szCs w:val="28"/>
-        </w:rPr>
-      </w:pPr>
     </w:p>
     <w:p>
       <w:pPr>
@@ -9623,8 +9555,8 @@
         </w:rPr>
         <w:drawing>
           <wp:inline distT="0" distB="0" distL="0" distR="0" wp14:anchorId="36C04A6C" wp14:editId="09F3D918">
-            <wp:extent cx="2507673" cy="3728114"/>
-            <wp:effectExtent l="0" t="0" r="6985" b="5715"/>
+            <wp:extent cx="2705100" cy="4021624"/>
+            <wp:effectExtent l="0" t="0" r="0" b="0"/>
             <wp:docPr id="11" name="Рисунок 11"/>
             <wp:cNvGraphicFramePr>
               <a:graphicFrameLocks xmlns:a="http://schemas.openxmlformats.org/drawingml/2006/main" noChangeAspect="1"/>
@@ -9645,7 +9577,7 @@
                   <pic:spPr>
                     <a:xfrm>
                       <a:off x="0" y="0"/>
-                      <a:ext cx="2537794" cy="3772894"/>
+                      <a:ext cx="2743955" cy="4079388"/>
                     </a:xfrm>
                     <a:prstGeom prst="rect">
                       <a:avLst/>
@@ -9671,21 +9603,7 @@
           <w:sz w:val="24"/>
           <w:szCs w:val="24"/>
         </w:rPr>
-        <w:t xml:space="preserve">Рисунок </w:t>
-      </w:r>
-      <w:r>
-        <w:rPr>
-          <w:sz w:val="24"/>
-          <w:szCs w:val="24"/>
-        </w:rPr>
-        <w:t>11</w:t>
-      </w:r>
-      <w:r>
-        <w:rPr>
-          <w:sz w:val="24"/>
-          <w:szCs w:val="24"/>
-        </w:rPr>
-        <w:t xml:space="preserve"> –</w:t>
+        <w:t>Рисунок 11 –</w:t>
       </w:r>
       <w:r>
         <w:rPr>
@@ -9693,15 +9611,7 @@
           <w:sz w:val="24"/>
           <w:szCs w:val="24"/>
         </w:rPr>
-        <w:t xml:space="preserve"> О</w:t>
-      </w:r>
-      <w:r>
-        <w:rPr>
-          <w:rFonts w:cs="Times New Roman"/>
-          <w:sz w:val="24"/>
-          <w:szCs w:val="24"/>
-        </w:rPr>
-        <w:t>граничение на ввод данных</w:t>
+        <w:t xml:space="preserve"> Ограничение на ввод данных</w:t>
       </w:r>
     </w:p>
     <w:p>
@@ -9715,16 +9625,14 @@
       </w:pPr>
       <w:r>
         <w:rPr>
-          <w:noProof/>
-          <w:sz w:val="24"/>
-          <w:szCs w:val="24"/>
-          <w:lang w:val="en-US"/>
+          <w:sz w:val="24"/>
+          <w:szCs w:val="24"/>
         </w:rPr>
         <w:drawing>
-          <wp:inline distT="0" distB="0" distL="0" distR="0" wp14:anchorId="1D7BC980" wp14:editId="30EDEF12">
-            <wp:extent cx="3027218" cy="4197055"/>
-            <wp:effectExtent l="0" t="0" r="1905" b="0"/>
-            <wp:docPr id="13" name="Рисунок 13"/>
+          <wp:inline distT="0" distB="0" distL="0" distR="0" wp14:anchorId="41979E71" wp14:editId="3215289B">
+            <wp:extent cx="3254875" cy="3368040"/>
+            <wp:effectExtent l="0" t="0" r="3175" b="3810"/>
+            <wp:docPr id="73" name="Рисунок 73"/>
             <wp:cNvGraphicFramePr>
               <a:graphicFrameLocks xmlns:a="http://schemas.openxmlformats.org/drawingml/2006/main" noChangeAspect="1"/>
             </wp:cNvGraphicFramePr>
@@ -9744,7 +9652,7 @@
                   <pic:spPr>
                     <a:xfrm>
                       <a:off x="0" y="0"/>
-                      <a:ext cx="3078241" cy="4267795"/>
+                      <a:ext cx="3263736" cy="3377209"/>
                     </a:xfrm>
                     <a:prstGeom prst="rect">
                       <a:avLst/>
@@ -9771,28 +9679,7 @@
           <w:sz w:val="24"/>
           <w:szCs w:val="24"/>
         </w:rPr>
-        <w:t>Рисунок 1</w:t>
-      </w:r>
-      <w:r>
-        <w:rPr>
-          <w:sz w:val="24"/>
-          <w:szCs w:val="24"/>
-        </w:rPr>
-        <w:t>2</w:t>
-      </w:r>
-      <w:r>
-        <w:rPr>
-          <w:sz w:val="24"/>
-          <w:szCs w:val="24"/>
-        </w:rPr>
-        <w:t xml:space="preserve"> –</w:t>
-      </w:r>
-      <w:r>
-        <w:rPr>
-          <w:sz w:val="24"/>
-          <w:szCs w:val="24"/>
-        </w:rPr>
-        <w:t xml:space="preserve"> </w:t>
+        <w:t xml:space="preserve">Рисунок 12 – </w:t>
       </w:r>
       <w:r>
         <w:rPr>
@@ -9800,15 +9687,7 @@
           <w:sz w:val="24"/>
           <w:szCs w:val="24"/>
         </w:rPr>
-        <w:t>О</w:t>
-      </w:r>
-      <w:r>
-        <w:rPr>
-          <w:rFonts w:cs="Times New Roman"/>
-          <w:sz w:val="24"/>
-          <w:szCs w:val="24"/>
-        </w:rPr>
-        <w:t>граничение на удаление абонентов</w:t>
+        <w:t>Ограничение на удаление абонентов</w:t>
       </w:r>
     </w:p>
     <w:p>
@@ -9866,15 +9745,16 @@
           <w:sz w:val="24"/>
         </w:rPr>
       </w:pPr>
-      <w:r>
-        <w:rPr>
-          <w:rFonts w:cs="Times New Roman"/>
+      <w:bookmarkStart w:id="8" w:name="_GoBack"/>
+      <w:r>
+        <w:rPr>
+          <w:sz w:val="24"/>
         </w:rPr>
         <w:drawing>
-          <wp:inline distT="0" distB="0" distL="0" distR="0" wp14:anchorId="3A7B2272" wp14:editId="034879F2">
-            <wp:extent cx="4868334" cy="5392223"/>
-            <wp:effectExtent l="0" t="0" r="8890" b="0"/>
-            <wp:docPr id="67" name="Рисунок 67"/>
+          <wp:inline distT="0" distB="0" distL="0" distR="0" wp14:anchorId="696D22A8" wp14:editId="31C0241F">
+            <wp:extent cx="5346617" cy="5737860"/>
+            <wp:effectExtent l="0" t="0" r="6985" b="0"/>
+            <wp:docPr id="74" name="Рисунок 74"/>
             <wp:cNvGraphicFramePr>
               <a:graphicFrameLocks xmlns:a="http://schemas.openxmlformats.org/drawingml/2006/main" noChangeAspect="1"/>
             </wp:cNvGraphicFramePr>
@@ -9894,7 +9774,7 @@
                   <pic:spPr>
                     <a:xfrm>
                       <a:off x="0" y="0"/>
-                      <a:ext cx="4872442" cy="5396773"/>
+                      <a:ext cx="5348792" cy="5740194"/>
                     </a:xfrm>
                     <a:prstGeom prst="rect">
                       <a:avLst/>
@@ -9906,6 +9786,7 @@
           </wp:inline>
         </w:drawing>
       </w:r>
+      <w:bookmarkEnd w:id="8"/>
       <w:r>
         <w:rPr>
           <w:sz w:val="24"/>
@@ -9927,14 +9808,7 @@
           <w:sz w:val="24"/>
           <w:szCs w:val="24"/>
         </w:rPr>
-        <w:t>Рисунок 12 –</w:t>
-      </w:r>
-      <w:r>
-        <w:rPr>
-          <w:sz w:val="24"/>
-          <w:szCs w:val="24"/>
-        </w:rPr>
-        <w:t xml:space="preserve"> </w:t>
+        <w:t xml:space="preserve">Рисунок 12 – </w:t>
       </w:r>
       <w:r>
         <w:rPr>
@@ -9942,61 +9816,23 @@
           <w:sz w:val="24"/>
           <w:szCs w:val="24"/>
         </w:rPr>
-        <w:t>И</w:t>
-      </w:r>
-      <w:r>
+        <w:t>Использование сортировки, поиска и фильтрации одновременно</w:t>
+      </w:r>
+    </w:p>
+    <w:p>
+      <w:pPr>
+        <w:ind w:firstLine="709"/>
+        <w:jc w:val="both"/>
         <w:rPr>
           <w:rFonts w:cs="Times New Roman"/>
-          <w:sz w:val="24"/>
-          <w:szCs w:val="24"/>
-        </w:rPr>
-        <w:t>спользовани</w:t>
-      </w:r>
+        </w:rPr>
+      </w:pPr>
       <w:r>
         <w:rPr>
           <w:rFonts w:cs="Times New Roman"/>
-          <w:sz w:val="24"/>
-          <w:szCs w:val="24"/>
-        </w:rPr>
-        <w:t>е</w:t>
-      </w:r>
-      <w:r>
-        <w:rPr>
-          <w:rFonts w:cs="Times New Roman"/>
-          <w:sz w:val="24"/>
-          <w:szCs w:val="24"/>
-        </w:rPr>
-        <w:t xml:space="preserve"> сортировки, поиска и фильтрации одновременно</w:t>
-      </w:r>
-    </w:p>
-    <w:p>
-      <w:pPr>
-        <w:ind w:firstLine="709"/>
-        <w:jc w:val="both"/>
-        <w:rPr>
-          <w:rFonts w:cs="Times New Roman"/>
-        </w:rPr>
-      </w:pPr>
-      <w:r>
-        <w:rPr>
-          <w:rFonts w:cs="Times New Roman"/>
-          <w:szCs w:val="28"/>
-        </w:rPr>
-        <w:t xml:space="preserve">В приложении реализовано большое количество функций, необходимых для просмотра и администрирования </w:t>
-      </w:r>
-      <w:r>
-        <w:rPr>
-          <w:rFonts w:cs="Times New Roman"/>
-          <w:szCs w:val="28"/>
-        </w:rPr>
-        <w:t>абонентского</w:t>
-      </w:r>
-      <w:r>
-        <w:rPr>
-          <w:rFonts w:cs="Times New Roman"/>
-          <w:szCs w:val="28"/>
-        </w:rPr>
-        <w:t xml:space="preserve"> учёта.</w:t>
+          <w:szCs w:val="28"/>
+        </w:rPr>
+        <w:t>В приложении реализовано большое количество функций, необходимых для просмотра и администрирования абонентского учёта.</w:t>
       </w:r>
     </w:p>
     <w:p>
@@ -10075,67 +9911,7 @@
           <w:szCs w:val="28"/>
           <w:lang w:eastAsia="ru-RU"/>
         </w:rPr>
-        <w:t xml:space="preserve">В процессе реализации курсового проекта было создано настольное приложение для </w:t>
-      </w:r>
-      <w:r>
-        <w:rPr>
-          <w:rFonts w:eastAsia="Times New Roman" w:cs="Times New Roman"/>
-          <w:bCs/>
-          <w:color w:val="000000" w:themeColor="text1"/>
-          <w:szCs w:val="28"/>
-          <w:lang w:eastAsia="ru-RU"/>
-        </w:rPr>
-        <w:t>изменен</w:t>
-      </w:r>
-      <w:r>
-        <w:rPr>
-          <w:rFonts w:eastAsia="Times New Roman" w:cs="Times New Roman"/>
-          <w:bCs/>
-          <w:color w:val="000000" w:themeColor="text1"/>
-          <w:szCs w:val="28"/>
-          <w:lang w:eastAsia="ru-RU"/>
-        </w:rPr>
-        <w:t>ия</w:t>
-      </w:r>
-      <w:r>
-        <w:rPr>
-          <w:rFonts w:eastAsia="Times New Roman" w:cs="Times New Roman"/>
-          <w:bCs/>
-          <w:color w:val="000000" w:themeColor="text1"/>
-          <w:szCs w:val="28"/>
-          <w:lang w:eastAsia="ru-RU"/>
-        </w:rPr>
-        <w:t>, удаления</w:t>
-      </w:r>
-      <w:r>
-        <w:rPr>
-          <w:rFonts w:eastAsia="Times New Roman" w:cs="Times New Roman"/>
-          <w:bCs/>
-          <w:color w:val="000000" w:themeColor="text1"/>
-          <w:szCs w:val="28"/>
-          <w:lang w:eastAsia="ru-RU"/>
-        </w:rPr>
-        <w:t xml:space="preserve"> и просмотра </w:t>
-      </w:r>
-      <w:r>
-        <w:rPr>
-          <w:rFonts w:eastAsia="Times New Roman" w:cs="Times New Roman"/>
-          <w:bCs/>
-          <w:color w:val="000000" w:themeColor="text1"/>
-          <w:szCs w:val="28"/>
-          <w:lang w:eastAsia="ru-RU"/>
-        </w:rPr>
-        <w:t>абонентов</w:t>
-      </w:r>
-      <w:r>
-        <w:rPr>
-          <w:rFonts w:eastAsia="Times New Roman" w:cs="Times New Roman"/>
-          <w:bCs/>
-          <w:color w:val="000000" w:themeColor="text1"/>
-          <w:szCs w:val="28"/>
-          <w:lang w:eastAsia="ru-RU"/>
-        </w:rPr>
-        <w:t xml:space="preserve">. Приложение было создано на платформе </w:t>
+        <w:t xml:space="preserve">В процессе реализации курсового проекта было создано настольное приложение для изменения, удаления и просмотра абонентов. Приложение было создано на платформе </w:t>
       </w:r>
       <w:r>
         <w:rPr>
@@ -10611,7 +10387,7 @@
         </w:rPr>
         <w:t xml:space="preserve"> </w:t>
       </w:r>
-      <w:hyperlink r:id="rId22" w:history="1">
+      <w:hyperlink r:id="rId22" w:anchor="page/14" w:history="1">
         <w:r>
           <w:rPr>
             <w:rStyle w:val="a8"/>
@@ -10656,40 +10432,22 @@
           <w:szCs w:val="28"/>
           <w:lang w:eastAsia="ru-RU"/>
         </w:rPr>
+        <w:t xml:space="preserve"> Программируем на C# 8.0. Разработка приложений </w:t>
+      </w:r>
+      <w:r>
+        <w:rPr>
+          <w:szCs w:val="28"/>
+        </w:rPr>
+        <w:t>— Текст: электронный</w:t>
+      </w:r>
+      <w:r>
+        <w:rPr>
+          <w:szCs w:val="28"/>
+        </w:rPr>
         <w:t xml:space="preserve"> </w:t>
       </w:r>
       <w:r>
         <w:rPr>
-          <w:rFonts w:eastAsia="Times New Roman" w:cs="Times New Roman"/>
-          <w:color w:val="000000"/>
-          <w:szCs w:val="28"/>
-          <w:lang w:eastAsia="ru-RU"/>
-        </w:rPr>
-        <w:t>Программируем на C# 8.0. Разработка приложений</w:t>
-      </w:r>
-      <w:r>
-        <w:rPr>
-          <w:rFonts w:eastAsia="Times New Roman" w:cs="Times New Roman"/>
-          <w:color w:val="000000"/>
-          <w:szCs w:val="28"/>
-          <w:lang w:eastAsia="ru-RU"/>
-        </w:rPr>
-        <w:t xml:space="preserve"> </w:t>
-      </w:r>
-      <w:r>
-        <w:rPr>
-          <w:szCs w:val="28"/>
-        </w:rPr>
-        <w:t>— Текст: электронный</w:t>
-      </w:r>
-      <w:r>
-        <w:rPr>
-          <w:szCs w:val="28"/>
-        </w:rPr>
-        <w:t xml:space="preserve"> </w:t>
-      </w:r>
-      <w:r>
-        <w:rPr>
           <w:szCs w:val="28"/>
         </w:rPr>
         <w:t xml:space="preserve">// </w:t>
@@ -10711,13 +10469,7 @@
         <w:rPr>
           <w:szCs w:val="28"/>
         </w:rPr>
-        <w:t xml:space="preserve"> </w:t>
-      </w:r>
-      <w:r>
-        <w:rPr>
-          <w:szCs w:val="28"/>
-        </w:rPr>
-        <w:t>https://www.litres.ru/book/ien-griffits/programmiruem-na-c-8-0-razrabotka-prilozheniy-66409928/</w:t>
+        <w:t xml:space="preserve"> https://www.litres.ru/book/ien-griffits/programmiruem-na-c-8-0-razrabotka-prilozheniy-66409928/</w:t>
       </w:r>
     </w:p>
     <w:p>
@@ -10845,16 +10597,7 @@
           <w:szCs w:val="28"/>
           <w:lang w:eastAsia="ru-RU"/>
         </w:rPr>
-        <w:t xml:space="preserve"> </w:t>
-      </w:r>
-      <w:r>
-        <w:rPr>
-          <w:rFonts w:eastAsia="Times New Roman" w:cs="Times New Roman"/>
-          <w:color w:val="000000"/>
-          <w:szCs w:val="28"/>
-          <w:lang w:eastAsia="ru-RU"/>
-        </w:rPr>
-        <w:t>Паттерны объектно-ориентированного проектирования</w:t>
+        <w:t xml:space="preserve"> Паттерны объектно-ориентированного проектирования</w:t>
       </w:r>
       <w:r>
         <w:rPr>
@@ -10987,13 +10730,7 @@
         <w:rPr>
           <w:szCs w:val="28"/>
         </w:rPr>
-        <w:t>:</w:t>
-      </w:r>
-      <w:r>
-        <w:rPr>
-          <w:szCs w:val="28"/>
-        </w:rPr>
-        <w:t xml:space="preserve"> </w:t>
+        <w:t xml:space="preserve">: </w:t>
       </w:r>
       <w:r>
         <w:rPr>
@@ -21064,6 +20801,7 @@
   <w:style w:type="character" w:default="1" w:styleId="a0">
     <w:name w:val="Default Paragraph Font"/>
     <w:uiPriority w:val="1"/>
+    <w:semiHidden/>
     <w:unhideWhenUsed/>
   </w:style>
   <w:style w:type="table" w:default="1" w:styleId="a1">
@@ -21817,7 +21555,7 @@
 </file>
 
 <file path=customXml/itemProps1.xml><?xml version="1.0" encoding="utf-8"?>
-<ds:datastoreItem xmlns:ds="http://schemas.openxmlformats.org/officeDocument/2006/customXml" ds:itemID="{8801E36A-A4F5-4BCB-BC64-3C240D08FBA4}">
+<ds:datastoreItem xmlns:ds="http://schemas.openxmlformats.org/officeDocument/2006/customXml" ds:itemID="{CAA81B4F-FBDF-4EC5-910F-7D598952759A}">
   <ds:schemaRefs>
     <ds:schemaRef ds:uri="http://schemas.openxmlformats.org/officeDocument/2006/bibliography"/>
   </ds:schemaRefs>

</xml_diff>